<commit_message>
Subida de mi devolución del parcial práctico
</commit_message>
<xml_diff>
--- a/Clases/Clases Practicas/TP01/ISW_TP01_SCM Estructura de Repositorio CORREGIDO_18082017.docx
+++ b/Clases/Clases Practicas/TP01/ISW_TP01_SCM Estructura de Repositorio CORREGIDO_18082017.docx
@@ -3,6 +3,14 @@
 <w:document xmlns:wpc="http://schemas.microsoft.com/office/word/2010/wordprocessingCanvas" xmlns:cx="http://schemas.microsoft.com/office/drawing/2014/chartex" xmlns:cx1="http://schemas.microsoft.com/office/drawing/2015/9/8/chartex" xmlns:cx2="http://schemas.microsoft.com/office/drawing/2015/10/21/chartex" xmlns:cx3="http://schemas.microsoft.com/office/drawing/2016/5/9/chartex" xmlns:cx4="http://schemas.microsoft.com/office/drawing/2016/5/10/chartex" xmlns:cx5="http://schemas.microsoft.com/office/drawing/2016/5/11/chartex" xmlns:cx6="http://schemas.microsoft.com/office/drawing/2016/5/12/chartex" xmlns:cx7="http://schemas.microsoft.com/office/drawing/2016/5/13/chartex" xmlns:cx8="http://schemas.microsoft.com/office/drawing/2016/5/14/chartex" xmlns:mc="http://schemas.openxmlformats.org/markup-compatibility/2006" xmlns:aink="http://schemas.microsoft.com/office/drawing/2016/ink" xmlns:am3d="http://schemas.microsoft.com/office/drawing/2017/model3d" xmlns:o="urn:schemas-microsoft-com:office:office" xmlns:r="http://schemas.openxmlformats.org/officeDocument/2006/relationships" xmlns:m="http://schemas.openxmlformats.org/officeDocument/2006/math" xmlns:v="urn:schemas-microsoft-com:vml" xmlns:wp14="http://schemas.microsoft.com/office/word/2010/wordprocessingDrawing" xmlns:wp="http://schemas.openxmlformats.org/drawingml/2006/wordprocessingDrawing" xmlns:w10="urn:schemas-microsoft-com:office:word" xmlns:w="http://schemas.openxmlformats.org/wordprocessingml/2006/main" xmlns:w14="http://schemas.microsoft.com/office/word/2010/wordml" xmlns:w15="http://schemas.microsoft.com/office/word/2012/wordml" xmlns:w16cid="http://schemas.microsoft.com/office/word/2016/wordml/cid" xmlns:w16se="http://schemas.microsoft.com/office/word/2015/wordml/symex" xmlns:wpg="http://schemas.microsoft.com/office/word/2010/wordprocessingGroup" xmlns:wpi="http://schemas.microsoft.com/office/word/2010/wordprocessingInk" xmlns:wne="http://schemas.microsoft.com/office/word/2006/wordml" xmlns:wps="http://schemas.microsoft.com/office/word/2010/wordprocessingShape" mc:Ignorable="w14 w15 w16se w16cid wp14">
   <w:body>
     <w:p>
+      <w:pPr>
+        <w:sectPr>
+          <w:pgSz w:w="12240" w:h="15840"/>
+          <w:pgMar w:top="1417" w:right="1701" w:bottom="1417" w:left="1701" w:header="708" w:footer="708" w:gutter="0"/>
+          <w:cols w:space="708"/>
+          <w:docGrid w:linePitch="360"/>
+        </w:sectPr>
+      </w:pPr>
       <w:r>
         <w:rPr>
           <w:noProof/>
@@ -110,6 +118,9 @@
           </wp:inline>
         </w:drawing>
       </w:r>
+    </w:p>
+    <w:p>
+      <w:bookmarkStart w:id="0" w:name="_GoBack"/>
       <w:r>
         <w:rPr>
           <w:noProof/>
@@ -117,8 +128,8 @@
         <w:lastRenderedPageBreak/>
         <w:drawing>
           <wp:inline distT="0" distB="0" distL="0" distR="0">
-            <wp:extent cx="5613400" cy="7933055"/>
-            <wp:effectExtent l="0" t="0" r="6350" b="0"/>
+            <wp:extent cx="6005885" cy="8487728"/>
+            <wp:effectExtent l="0" t="2540" r="0" b="0"/>
             <wp:docPr id="3" name="Imagen 3" descr="D:\TRABAJ~1\CARRER~1\4TOAO~1\INGENI~1\REPOSI~1\ISW_GR~1\Clases\CLASES~1\TP01\ISW_TP~2\ISW_TP01_SCM Estructura de Repositorio CORREGIDO_18082017\ISW_Foto_TP01_SCM Estructura de Repositorio CORREGIDO_02_18082017.jpg"/>
             <wp:cNvGraphicFramePr>
               <a:graphicFrameLocks xmlns:a="http://schemas.openxmlformats.org/drawingml/2006/main" noChangeAspect="1"/>
@@ -146,9 +157,9 @@
                     </a:stretch>
                   </pic:blipFill>
                   <pic:spPr bwMode="auto">
-                    <a:xfrm>
+                    <a:xfrm rot="5400000">
                       <a:off x="0" y="0"/>
-                      <a:ext cx="5613400" cy="7933055"/>
+                      <a:ext cx="6006349" cy="8488384"/>
                     </a:xfrm>
                     <a:prstGeom prst="rect">
                       <a:avLst/>
@@ -164,12 +175,11 @@
           </wp:inline>
         </w:drawing>
       </w:r>
-      <w:bookmarkStart w:id="0" w:name="_GoBack"/>
       <w:bookmarkEnd w:id="0"/>
     </w:p>
     <w:sectPr>
-      <w:pgSz w:w="12240" w:h="15840"/>
-      <w:pgMar w:top="1417" w:right="1701" w:bottom="1417" w:left="1701" w:header="708" w:footer="708" w:gutter="0"/>
+      <w:pgSz w:w="15840" w:h="12240" w:orient="landscape"/>
+      <w:pgMar w:top="1701" w:right="1417" w:bottom="1701" w:left="1417" w:header="708" w:footer="708" w:gutter="0"/>
       <w:cols w:space="708"/>
       <w:docGrid w:linePitch="360"/>
     </w:sectPr>

</xml_diff>